<commit_message>
updtae guide de style
</commit_message>
<xml_diff>
--- a/docs/Documenttion Voyage D'études.docx
+++ b/docs/Documenttion Voyage D'études.docx
@@ -1267,6 +1267,10 @@
       </w:pPr>
       <w:bookmarkStart w:id="0" w:name="_Toc18935797"/>
       <w:r>
+        <w:rPr>
+          <w:noProof/>
+          <w:lang w:val="fr-CH" w:eastAsia="fr-CH"/>
+        </w:rPr>
         <w:lastRenderedPageBreak/>
         <w:drawing>
           <wp:anchor distT="0" distB="0" distL="114300" distR="114300" simplePos="0" relativeHeight="251661312" behindDoc="1" locked="0" layoutInCell="1" allowOverlap="1">
@@ -1334,6 +1338,10 @@
         </w:drawing>
       </w:r>
       <w:r>
+        <w:rPr>
+          <w:noProof/>
+          <w:lang w:val="fr-CH" w:eastAsia="fr-CH"/>
+        </w:rPr>
         <w:drawing>
           <wp:anchor distT="0" distB="0" distL="114300" distR="114300" simplePos="0" relativeHeight="251660288" behindDoc="1" locked="0" layoutInCell="1" allowOverlap="1">
             <wp:simplePos x="0" y="0"/>
@@ -1438,7 +1446,7 @@
             <v:path o:extrusionok="f" gradientshapeok="t" o:connecttype="rect"/>
             <o:lock v:ext="edit" aspectratio="t"/>
           </v:shapetype>
-          <v:shape id="_x0000_i1034" type="#_x0000_t75" style="width:453.5pt;height:320.25pt">
+          <v:shape id="_x0000_i1025" type="#_x0000_t75" style="width:452.95pt;height:320.65pt">
             <v:imagedata r:id="rId12" o:title="Maquette ParticipantsListe d'eleves"/>
           </v:shape>
         </w:pict>
@@ -1449,7 +1457,7 @@
           <w:lang w:val="fr-CH" w:eastAsia="fr-CH"/>
         </w:rPr>
         <w:pict>
-          <v:shape id="_x0000_i1031" type="#_x0000_t75" style="width:453.5pt;height:320.25pt">
+          <v:shape id="_x0000_i1026" type="#_x0000_t75" style="width:452.95pt;height:320.65pt">
             <v:imagedata r:id="rId13" o:title="Maquette Participants Supprimer Confirmation"/>
           </v:shape>
         </w:pict>
@@ -1470,7 +1478,7 @@
         </w:rPr>
         <w:lastRenderedPageBreak/>
         <w:pict>
-          <v:shape id="_x0000_i1044" type="#_x0000_t75" style="width:453.5pt;height:320.25pt">
+          <v:shape id="_x0000_i1027" type="#_x0000_t75" style="width:452.95pt;height:320.65pt">
             <v:imagedata r:id="rId12" o:title="Maquette ParticipantsListe d'eleves"/>
           </v:shape>
         </w:pict>
@@ -1787,7 +1795,15 @@
           </w:tcPr>
           <w:p>
             <w:r>
-              <w:t>Les champs input text apparaissent</w:t>
+              <w:t xml:space="preserve">Les champs input </w:t>
+            </w:r>
+            <w:proofErr w:type="spellStart"/>
+            <w:r>
+              <w:t>text</w:t>
+            </w:r>
+            <w:proofErr w:type="spellEnd"/>
+            <w:r>
+              <w:t xml:space="preserve"> apparaissent</w:t>
             </w:r>
           </w:p>
         </w:tc>
@@ -1855,7 +1871,15 @@
           </w:tcPr>
           <w:p>
             <w:r>
-              <w:t xml:space="preserve">Le curseur apparait sur le input text </w:t>
+              <w:t xml:space="preserve">Le curseur apparait sur le input </w:t>
+            </w:r>
+            <w:proofErr w:type="spellStart"/>
+            <w:r>
+              <w:t>text</w:t>
+            </w:r>
+            <w:proofErr w:type="spellEnd"/>
+            <w:r>
+              <w:t xml:space="preserve"> </w:t>
             </w:r>
           </w:p>
         </w:tc>
@@ -1889,8 +1913,13 @@
           </w:tcPr>
           <w:p>
             <w:r>
-              <w:t>Le chiffre 19 apparait dans le input text</w:t>
+              <w:t xml:space="preserve">Le chiffre 19 apparait dans le input </w:t>
             </w:r>
+            <w:proofErr w:type="spellStart"/>
+            <w:r>
+              <w:t>text</w:t>
+            </w:r>
+            <w:proofErr w:type="spellEnd"/>
           </w:p>
         </w:tc>
       </w:tr>
@@ -2399,7 +2428,15 @@
               <w:t>_USE</w:t>
             </w:r>
             <w:r>
-              <w:t xml:space="preserve"> Afficher la lste </w:t>
+              <w:t xml:space="preserve"> Afficher la </w:t>
+            </w:r>
+            <w:proofErr w:type="spellStart"/>
+            <w:r>
+              <w:t>lste</w:t>
+            </w:r>
+            <w:proofErr w:type="spellEnd"/>
+            <w:r>
+              <w:t xml:space="preserve"> </w:t>
             </w:r>
           </w:p>
         </w:tc>
@@ -2685,364 +2722,34 @@
         <w:t>Guide de style</w:t>
       </w:r>
       <w:bookmarkEnd w:id="5"/>
+      <w:r>
+        <w:t xml:space="preserve"> : sera livré </w:t>
+      </w:r>
+      <w:proofErr w:type="spellStart"/>
+      <w:r>
+        <w:t>futument</w:t>
+      </w:r>
+      <w:proofErr w:type="spellEnd"/>
     </w:p>
     <w:p/>
     <w:p/>
     <w:p>
-      <w:r>
-        <w:rPr>
-          <w:noProof/>
-          <w:lang w:val="fr-CH" w:eastAsia="fr-CH"/>
-        </w:rPr>
-        <mc:AlternateContent>
-          <mc:Choice Requires="wps">
-            <w:drawing>
-              <wp:anchor distT="0" distB="0" distL="114300" distR="114300" simplePos="0" relativeHeight="251662336" behindDoc="1" locked="0" layoutInCell="1" allowOverlap="1">
-                <wp:simplePos x="0" y="0"/>
-                <wp:positionH relativeFrom="column">
-                  <wp:posOffset>-5080</wp:posOffset>
-                </wp:positionH>
-                <wp:positionV relativeFrom="paragraph">
-                  <wp:posOffset>55245</wp:posOffset>
-                </wp:positionV>
-                <wp:extent cx="2914650" cy="4695825"/>
-                <wp:effectExtent l="0" t="0" r="19050" b="28575"/>
-                <wp:wrapNone/>
-                <wp:docPr id="9" name="Rectangle 9"/>
-                <wp:cNvGraphicFramePr/>
-                <a:graphic xmlns:a="http://schemas.openxmlformats.org/drawingml/2006/main">
-                  <a:graphicData uri="http://schemas.microsoft.com/office/word/2010/wordprocessingShape">
-                    <wps:wsp>
-                      <wps:cNvSpPr/>
-                      <wps:spPr>
-                        <a:xfrm>
-                          <a:off x="0" y="0"/>
-                          <a:ext cx="2914650" cy="4695825"/>
-                        </a:xfrm>
-                        <a:prstGeom prst="rect">
-                          <a:avLst/>
-                        </a:prstGeom>
-                        <a:solidFill>
-                          <a:schemeClr val="bg1"/>
-                        </a:solidFill>
-                        <a:ln>
-                          <a:solidFill>
-                            <a:schemeClr val="bg1"/>
-                          </a:solidFill>
-                        </a:ln>
-                      </wps:spPr>
-                      <wps:style>
-                        <a:lnRef idx="2">
-                          <a:schemeClr val="accent1">
-                            <a:shade val="50000"/>
-                          </a:schemeClr>
-                        </a:lnRef>
-                        <a:fillRef idx="1">
-                          <a:schemeClr val="accent1"/>
-                        </a:fillRef>
-                        <a:effectRef idx="0">
-                          <a:schemeClr val="accent1"/>
-                        </a:effectRef>
-                        <a:fontRef idx="minor">
-                          <a:schemeClr val="lt1"/>
-                        </a:fontRef>
-                      </wps:style>
-                      <wps:bodyPr rot="0" spcFirstLastPara="0" vertOverflow="overflow" horzOverflow="overflow" vert="horz" wrap="square" lIns="91440" tIns="45720" rIns="91440" bIns="45720" numCol="1" spcCol="0" rtlCol="0" fromWordArt="0" anchor="ctr" anchorCtr="0" forceAA="0" compatLnSpc="1">
-                        <a:prstTxWarp prst="textNoShape">
-                          <a:avLst/>
-                        </a:prstTxWarp>
-                        <a:noAutofit/>
-                      </wps:bodyPr>
-                    </wps:wsp>
-                  </a:graphicData>
-                </a:graphic>
-                <wp14:sizeRelH relativeFrom="margin">
-                  <wp14:pctWidth>0</wp14:pctWidth>
-                </wp14:sizeRelH>
-              </wp:anchor>
-            </w:drawing>
-          </mc:Choice>
-          <mc:Fallback>
-            <w:pict>
-              <v:rect w14:anchorId="2517C04D" id="Rectangle 9" o:spid="_x0000_s1026" style="position:absolute;margin-left:-.4pt;margin-top:4.35pt;width:229.5pt;height:369.75pt;z-index:-251654144;visibility:visible;mso-wrap-style:square;mso-width-percent:0;mso-wrap-distance-left:9pt;mso-wrap-distance-top:0;mso-wrap-distance-right:9pt;mso-wrap-distance-bottom:0;mso-position-horizontal:absolute;mso-position-horizontal-relative:text;mso-position-vertical:absolute;mso-position-vertical-relative:text;mso-width-percent:0;mso-width-relative:margin;v-text-anchor:middle" o:gfxdata="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" fillcolor="white [3212]" strokecolor="white [3212]" strokeweight="1pt"/>
-            </w:pict>
-          </mc:Fallback>
-        </mc:AlternateContent>
-      </w:r>
-      <w:r>
-        <w:rPr>
-          <w:noProof/>
-          <w:lang w:val="fr-CH" w:eastAsia="fr-CH"/>
-        </w:rPr>
-        <w:pict>
-          <v:shape id="_x0000_i1045" type="#_x0000_t75" style="width:220.3pt;height:39.75pt">
-            <v:imagedata r:id="rId14" o:title="ajouter activé"/>
-          </v:shape>
-        </w:pict>
-      </w:r>
-      <w:r>
-        <w:rPr>
-          <w:noProof/>
-          <w:lang w:val="fr-CH" w:eastAsia="fr-CH"/>
-        </w:rPr>
-        <w:tab/>
-        <w:t>Bouton sélectionné</w:t>
-      </w:r>
+      <w:bookmarkStart w:id="6" w:name="_Toc71691012"/>
     </w:p>
     <w:p/>
     <w:p>
-      <w:bookmarkStart w:id="6" w:name="_Toc71691012"/>
-    </w:p>
-    <w:p>
-      <w:r>
-        <w:rPr>
-          <w:noProof/>
-          <w:lang w:val="fr-CH" w:eastAsia="fr-CH"/>
-        </w:rPr>
-        <mc:AlternateContent>
-          <mc:Choice Requires="wps">
-            <w:drawing>
-              <wp:anchor distT="0" distB="0" distL="114300" distR="114300" simplePos="0" relativeHeight="251664384" behindDoc="0" locked="0" layoutInCell="1" allowOverlap="1">
-                <wp:simplePos x="0" y="0"/>
-                <wp:positionH relativeFrom="column">
-                  <wp:posOffset>4445</wp:posOffset>
-                </wp:positionH>
-                <wp:positionV relativeFrom="paragraph">
-                  <wp:posOffset>466725</wp:posOffset>
-                </wp:positionV>
-                <wp:extent cx="2800350" cy="9525"/>
-                <wp:effectExtent l="0" t="0" r="19050" b="28575"/>
-                <wp:wrapNone/>
-                <wp:docPr id="11" name="Connecteur droit 11"/>
-                <wp:cNvGraphicFramePr/>
-                <a:graphic xmlns:a="http://schemas.openxmlformats.org/drawingml/2006/main">
-                  <a:graphicData uri="http://schemas.microsoft.com/office/word/2010/wordprocessingShape">
-                    <wps:wsp>
-                      <wps:cNvCnPr/>
-                      <wps:spPr>
-                        <a:xfrm>
-                          <a:off x="0" y="0"/>
-                          <a:ext cx="2800350" cy="9525"/>
-                        </a:xfrm>
-                        <a:prstGeom prst="line">
-                          <a:avLst/>
-                        </a:prstGeom>
-                      </wps:spPr>
-                      <wps:style>
-                        <a:lnRef idx="1">
-                          <a:schemeClr val="dk1"/>
-                        </a:lnRef>
-                        <a:fillRef idx="0">
-                          <a:schemeClr val="dk1"/>
-                        </a:fillRef>
-                        <a:effectRef idx="0">
-                          <a:schemeClr val="dk1"/>
-                        </a:effectRef>
-                        <a:fontRef idx="minor">
-                          <a:schemeClr val="tx1"/>
-                        </a:fontRef>
-                      </wps:style>
-                      <wps:bodyPr/>
-                    </wps:wsp>
-                  </a:graphicData>
-                </a:graphic>
-              </wp:anchor>
-            </w:drawing>
-          </mc:Choice>
-          <mc:Fallback>
-            <w:pict>
-              <v:line w14:anchorId="6A970C97" id="Connecteur droit 11" o:spid="_x0000_s1026" style="position:absolute;z-index:251664384;visibility:visible;mso-wrap-style:square;mso-wrap-distance-left:9pt;mso-wrap-distance-top:0;mso-wrap-distance-right:9pt;mso-wrap-distance-bottom:0;mso-position-horizontal:absolute;mso-position-horizontal-relative:text;mso-position-vertical:absolute;mso-position-vertical-relative:text" from=".35pt,36.75pt" to="220.85pt,37.5pt" o:gfxdata="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" strokecolor="black [3200]" strokeweight=".5pt">
-                <v:stroke joinstyle="miter"/>
-              </v:line>
-            </w:pict>
-          </mc:Fallback>
-        </mc:AlternateContent>
-      </w:r>
-      <w:r>
-        <w:pict>
-          <v:shape id="_x0000_i1046" type="#_x0000_t75" style="width:220.3pt;height:39.75pt">
-            <v:imagedata r:id="rId15" o:title="ajouter non selectionné"/>
-          </v:shape>
-        </w:pict>
-      </w:r>
-      <w:r>
-        <w:tab/>
-        <w:t>Bouton non sélectionn</w:t>
-      </w:r>
-      <w:bookmarkStart w:id="7" w:name="_GoBack"/>
-      <w:bookmarkEnd w:id="7"/>
-      <w:r>
-        <w:t>é</w:t>
-      </w:r>
-    </w:p>
-    <w:p/>
-    <w:p/>
-    <w:p>
-      <w:pPr>
-        <w:pStyle w:val="Titre1"/>
-        <w:keepLines/>
-        <w:numPr>
-          <w:ilvl w:val="0"/>
-          <w:numId w:val="0"/>
-        </w:numPr>
-        <w:spacing w:after="0" w:line="259" w:lineRule="auto"/>
-        <w:ind w:left="432"/>
-      </w:pPr>
-      <w:r>
-        <w:rPr>
-          <w:noProof/>
-          <w:lang w:val="fr-CH" w:eastAsia="fr-CH"/>
-        </w:rPr>
-        <w:drawing>
-          <wp:anchor distT="0" distB="0" distL="114300" distR="114300" simplePos="0" relativeHeight="251663360" behindDoc="1" locked="0" layoutInCell="1" allowOverlap="1">
-            <wp:simplePos x="0" y="0"/>
-            <wp:positionH relativeFrom="margin">
-              <wp:align>left</wp:align>
-            </wp:positionH>
-            <wp:positionV relativeFrom="paragraph">
-              <wp:posOffset>163830</wp:posOffset>
-            </wp:positionV>
-            <wp:extent cx="1123950" cy="304800"/>
-            <wp:effectExtent l="0" t="0" r="0" b="0"/>
-            <wp:wrapTight wrapText="bothSides">
-              <wp:wrapPolygon edited="0">
-                <wp:start x="0" y="0"/>
-                <wp:lineTo x="0" y="20250"/>
-                <wp:lineTo x="21234" y="20250"/>
-                <wp:lineTo x="21234" y="0"/>
-                <wp:lineTo x="0" y="0"/>
-              </wp:wrapPolygon>
-            </wp:wrapTight>
-            <wp:docPr id="10" name="Image 10" descr="C:\Users\Miguel.SOARES\AppData\Local\Microsoft\Windows\INetCache\Content.Word\Champ de text vide.png"/>
-            <wp:cNvGraphicFramePr>
-              <a:graphicFrameLocks xmlns:a="http://schemas.openxmlformats.org/drawingml/2006/main" noChangeAspect="1"/>
-            </wp:cNvGraphicFramePr>
-            <a:graphic xmlns:a="http://schemas.openxmlformats.org/drawingml/2006/main">
-              <a:graphicData uri="http://schemas.openxmlformats.org/drawingml/2006/picture">
-                <pic:pic xmlns:pic="http://schemas.openxmlformats.org/drawingml/2006/picture">
-                  <pic:nvPicPr>
-                    <pic:cNvPr id="0" name="Picture 28" descr="C:\Users\Miguel.SOARES\AppData\Local\Microsoft\Windows\INetCache\Content.Word\Champ de text vide.png"/>
-                    <pic:cNvPicPr>
-                      <a:picLocks noChangeAspect="1" noChangeArrowheads="1"/>
-                    </pic:cNvPicPr>
-                  </pic:nvPicPr>
-                  <pic:blipFill>
-                    <a:blip r:embed="rId16">
-                      <a:extLst>
-                        <a:ext uri="{28A0092B-C50C-407E-A947-70E740481C1C}">
-                          <a14:useLocalDpi xmlns:a14="http://schemas.microsoft.com/office/drawing/2010/main" val="0"/>
-                        </a:ext>
-                      </a:extLst>
-                    </a:blip>
-                    <a:srcRect/>
-                    <a:stretch>
-                      <a:fillRect/>
-                    </a:stretch>
-                  </pic:blipFill>
-                  <pic:spPr bwMode="auto">
-                    <a:xfrm>
-                      <a:off x="0" y="0"/>
-                      <a:ext cx="1123950" cy="304800"/>
-                    </a:xfrm>
-                    <a:prstGeom prst="rect">
-                      <a:avLst/>
-                    </a:prstGeom>
-                    <a:noFill/>
-                    <a:ln>
-                      <a:noFill/>
-                    </a:ln>
-                  </pic:spPr>
-                </pic:pic>
-              </a:graphicData>
-            </a:graphic>
-          </wp:anchor>
-        </w:drawing>
-      </w:r>
-    </w:p>
-    <w:p>
-      <w:r>
-        <w:tab/>
-      </w:r>
-      <w:r>
-        <w:tab/>
-      </w:r>
-      <w:r>
-        <w:tab/>
-      </w:r>
-      <w:r>
-        <w:tab/>
-      </w:r>
-      <w:r>
-        <w:tab/>
-        <w:t>Champ de texte vide</w:t>
-      </w:r>
-    </w:p>
-    <w:p/>
-    <w:p/>
-    <w:p/>
-    <w:p>
-      <w:r>
-        <w:rPr>
-          <w:noProof/>
-          <w:lang w:val="fr-CH" w:eastAsia="fr-CH"/>
-        </w:rPr>
-        <w:pict>
-          <v:shape id="_x0000_i1053" type="#_x0000_t75" style="width:101pt;height:18.25pt">
-            <v:imagedata r:id="rId17" o:title="Champ de text Rempli"/>
-          </v:shape>
-        </w:pict>
-      </w:r>
-      <w:r>
-        <w:rPr>
-          <w:noProof/>
-          <w:lang w:val="fr-CH" w:eastAsia="fr-CH"/>
-        </w:rPr>
-        <w:tab/>
-      </w:r>
-      <w:r>
-        <w:rPr>
-          <w:noProof/>
-          <w:lang w:val="fr-CH" w:eastAsia="fr-CH"/>
-        </w:rPr>
-        <w:tab/>
-      </w:r>
-      <w:r>
-        <w:rPr>
-          <w:noProof/>
-          <w:lang w:val="fr-CH" w:eastAsia="fr-CH"/>
-        </w:rPr>
-        <w:tab/>
-      </w:r>
-      <w:r>
-        <w:rPr>
-          <w:noProof/>
-          <w:lang w:val="fr-CH" w:eastAsia="fr-CH"/>
-        </w:rPr>
-        <w:tab/>
-      </w:r>
-      <w:r>
-        <w:rPr>
-          <w:noProof/>
-          <w:lang w:val="fr-CH" w:eastAsia="fr-CH"/>
-        </w:rPr>
-        <w:tab/>
-        <w:t>Champ de texte Rempli</w:t>
-      </w:r>
-    </w:p>
-    <w:p/>
-    <w:p/>
-    <w:p/>
-    <w:bookmarkEnd w:id="6"/>
-    <w:p>
       <w:pPr>
         <w:rPr>
           <w:szCs w:val="14"/>
         </w:rPr>
       </w:pPr>
+      <w:bookmarkStart w:id="7" w:name="_GoBack"/>
+      <w:bookmarkEnd w:id="6"/>
+      <w:bookmarkEnd w:id="7"/>
     </w:p>
     <w:sectPr>
-      <w:headerReference w:type="default" r:id="rId18"/>
-      <w:footerReference w:type="default" r:id="rId19"/>
+      <w:headerReference w:type="default" r:id="rId14"/>
+      <w:footerReference w:type="default" r:id="rId15"/>
       <w:pgSz w:w="11906" w:h="16838" w:code="9"/>
       <w:pgMar w:top="1418" w:right="1418" w:bottom="1418" w:left="1418" w:header="720" w:footer="720" w:gutter="0"/>
       <w:cols w:space="720"/>
@@ -3123,20 +2830,36 @@
     <w:r>
       <w:tab/>
     </w:r>
-    <w:fldSimple w:instr=" SAVEDATE  \* MERGEFORMAT ">
-      <w:r>
-        <w:rPr>
-          <w:noProof/>
-        </w:rPr>
-        <w:t>09/09/2019 14:57</w:t>
-      </w:r>
-      <w:r>
-        <w:rPr>
-          <w:noProof/>
-        </w:rPr>
-        <w:t>:00</w:t>
-      </w:r>
-    </w:fldSimple>
+    <w:r>
+      <w:rPr>
+        <w:noProof/>
+      </w:rPr>
+      <w:fldChar w:fldCharType="begin"/>
+    </w:r>
+    <w:r>
+      <w:rPr>
+        <w:noProof/>
+      </w:rPr>
+      <w:instrText xml:space="preserve"> SAVEDATE  \* MERGEFORMAT </w:instrText>
+    </w:r>
+    <w:r>
+      <w:rPr>
+        <w:noProof/>
+      </w:rPr>
+      <w:fldChar w:fldCharType="separate"/>
+    </w:r>
+    <w:r>
+      <w:rPr>
+        <w:noProof/>
+      </w:rPr>
+      <w:t>09/09/2019 15:58:00</w:t>
+    </w:r>
+    <w:r>
+      <w:rPr>
+        <w:noProof/>
+      </w:rPr>
+      <w:fldChar w:fldCharType="end"/>
+    </w:r>
     <w:r>
       <w:rPr>
         <w:rStyle w:val="Numrodepage"/>
@@ -8646,7 +8369,7 @@
 </file>
 
 <file path=customXml/itemProps1.xml><?xml version="1.0" encoding="utf-8"?>
-<ds:datastoreItem xmlns:ds="http://schemas.openxmlformats.org/officeDocument/2006/customXml" ds:itemID="{0A84C274-3E04-4576-AD0D-BEC6177AA32E}">
+<ds:datastoreItem xmlns:ds="http://schemas.openxmlformats.org/officeDocument/2006/customXml" ds:itemID="{2AFC5BEA-4147-47BD-B68E-E79598887B58}">
   <ds:schemaRefs>
     <ds:schemaRef ds:uri="http://schemas.openxmlformats.org/officeDocument/2006/bibliography"/>
   </ds:schemaRefs>

</xml_diff>

<commit_message>
update guide de style
</commit_message>
<xml_diff>
--- a/docs/Documenttion Voyage D'études.docx
+++ b/docs/Documenttion Voyage D'études.docx
@@ -2735,21 +2735,56 @@
     <w:p/>
     <w:p>
       <w:bookmarkStart w:id="6" w:name="_Toc71691012"/>
+      <w:r>
+        <w:rPr>
+          <w:noProof/>
+        </w:rPr>
+        <w:object w:dxaOrig="225" w:dyaOrig="225">
+          <v:shape id="_x0000_s1029" type="#_x0000_t75" style="position:absolute;margin-left:0;margin-top:0;width:151.5pt;height:476.3pt;z-index:251663360;mso-position-horizontal:left;mso-position-horizontal-relative:text;mso-position-vertical-relative:text">
+            <v:imagedata r:id="rId14" o:title=""/>
+            <w10:wrap type="square" side="right"/>
+          </v:shape>
+          <o:OLEObject Type="Embed" ProgID="Visio.Drawing.15" ShapeID="_x0000_s1029" DrawAspect="Content" ObjectID="_1629812407" r:id="rId15"/>
+        </w:object>
+      </w:r>
+      <w:r>
+        <w:t>Bouton login désactiv</w:t>
+      </w:r>
+      <w:bookmarkStart w:id="7" w:name="_GoBack"/>
+      <w:bookmarkEnd w:id="7"/>
+      <w:r>
+        <w:t>é</w:t>
+      </w:r>
     </w:p>
     <w:p/>
+    <w:p/>
+    <w:p>
+      <w:r>
+        <w:t>Bouton login activé</w:t>
+      </w:r>
+    </w:p>
+    <w:p/>
+    <w:p/>
+    <w:p/>
+    <w:p/>
+    <w:p/>
+    <w:p>
+      <w:r>
+        <w:br w:type="textWrapping" w:clear="all"/>
+      </w:r>
+    </w:p>
+    <w:p/>
+    <w:bookmarkEnd w:id="6"/>
     <w:p>
       <w:pPr>
         <w:rPr>
           <w:szCs w:val="14"/>
         </w:rPr>
       </w:pPr>
-      <w:bookmarkStart w:id="7" w:name="_GoBack"/>
-      <w:bookmarkEnd w:id="6"/>
-      <w:bookmarkEnd w:id="7"/>
     </w:p>
     <w:sectPr>
-      <w:headerReference w:type="default" r:id="rId14"/>
-      <w:footerReference w:type="default" r:id="rId15"/>
+      <w:headerReference w:type="default" r:id="rId16"/>
+      <w:footerReference w:type="default" r:id="rId17"/>
       <w:pgSz w:w="11906" w:h="16838" w:code="9"/>
       <w:pgMar w:top="1418" w:right="1418" w:bottom="1418" w:left="1418" w:header="720" w:footer="720" w:gutter="0"/>
       <w:cols w:space="720"/>
@@ -2852,7 +2887,7 @@
       <w:rPr>
         <w:noProof/>
       </w:rPr>
-      <w:t>09/09/2019 15:58:00</w:t>
+      <w:t>12/09/2019 16:43:00</w:t>
     </w:r>
     <w:r>
       <w:rPr>
@@ -8369,7 +8404,7 @@
 </file>
 
 <file path=customXml/itemProps1.xml><?xml version="1.0" encoding="utf-8"?>
-<ds:datastoreItem xmlns:ds="http://schemas.openxmlformats.org/officeDocument/2006/customXml" ds:itemID="{2AFC5BEA-4147-47BD-B68E-E79598887B58}">
+<ds:datastoreItem xmlns:ds="http://schemas.openxmlformats.org/officeDocument/2006/customXml" ds:itemID="{FE3BB893-524A-4CA4-B8B9-FAF09C795A18}">
   <ds:schemaRefs>
     <ds:schemaRef ds:uri="http://schemas.openxmlformats.org/officeDocument/2006/bibliography"/>
   </ds:schemaRefs>

</xml_diff>